<commit_message>
Acréscimo de Módulos e atualizações
Acréscimo do decodificador, módulo de subtração e mux que vai ser utilizado. Atualização do documento de prints dos módulos desenvolvidos.
</commit_message>
<xml_diff>
--- a/Prints Parte Lógica.docx
+++ b/Prints Parte Lógica.docx
@@ -24,7 +24,7 @@
                       <a:picLocks noChangeAspect="1"/>
                       <a:extLst>
                         <a:ext uri="smNativeData">
-                          <sm:smNativeData xmlns:sm="smNativeData" val="SMDATA_16_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"/>
+                          <sm:smNativeData xmlns:sm="smNativeData" val="SMDATA_16_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"/>
                         </a:ext>
                       </a:extLst>
                     </pic:cNvPicPr>
@@ -78,7 +78,7 @@
                       <a:picLocks noChangeAspect="1"/>
                       <a:extLst>
                         <a:ext uri="smNativeData">
-                          <sm:smNativeData xmlns:sm="smNativeData" val="SMDATA_16_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"/>
+                          <sm:smNativeData xmlns:sm="smNativeData" val="SMDATA_16_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"/>
                         </a:ext>
                       </a:extLst>
                     </pic:cNvPicPr>
@@ -132,7 +132,7 @@
                       <a:picLocks noChangeAspect="1"/>
                       <a:extLst>
                         <a:ext uri="smNativeData">
-                          <sm:smNativeData xmlns:sm="smNativeData" val="SMDATA_16_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"/>
+                          <sm:smNativeData xmlns:sm="smNativeData" val="SMDATA_16_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"/>
                         </a:ext>
                       </a:extLst>
                     </pic:cNvPicPr>
@@ -186,7 +186,7 @@
                       <a:picLocks noChangeAspect="1"/>
                       <a:extLst>
                         <a:ext uri="smNativeData">
-                          <sm:smNativeData xmlns:sm="smNativeData" val="SMDATA_16_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"/>
+                          <sm:smNativeData xmlns:sm="smNativeData" val="SMDATA_16_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"/>
                         </a:ext>
                       </a:extLst>
                     </pic:cNvPicPr>
@@ -240,7 +240,7 @@
                       <a:picLocks noChangeAspect="1"/>
                       <a:extLst>
                         <a:ext uri="smNativeData">
-                          <sm:smNativeData xmlns:sm="smNativeData" val="SMDATA_16_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"/>
+                          <sm:smNativeData xmlns:sm="smNativeData" val="SMDATA_16_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"/>
                         </a:ext>
                       </a:extLst>
                     </pic:cNvPicPr>
@@ -294,7 +294,7 @@
                       <a:picLocks noChangeAspect="1"/>
                       <a:extLst>
                         <a:ext uri="smNativeData">
-                          <sm:smNativeData xmlns:sm="smNativeData" val="SMDATA_16_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"/>
+                          <sm:smNativeData xmlns:sm="smNativeData" val="SMDATA_16_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"/>
                         </a:ext>
                       </a:extLst>
                     </pic:cNvPicPr>
@@ -348,7 +348,7 @@
                       <a:picLocks noChangeAspect="1"/>
                       <a:extLst>
                         <a:ext uri="smNativeData">
-                          <sm:smNativeData xmlns:sm="smNativeData" val="SMDATA_16_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"/>
+                          <sm:smNativeData xmlns:sm="smNativeData" val="SMDATA_16_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"/>
                         </a:ext>
                       </a:extLst>
                     </pic:cNvPicPr>
@@ -400,7 +400,7 @@
                       <a:picLocks noChangeAspect="1"/>
                       <a:extLst>
                         <a:ext uri="smNativeData">
-                          <sm:smNativeData xmlns:sm="smNativeData" val="SMDATA_16_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"/>
+                          <sm:smNativeData xmlns:sm="smNativeData" val="SMDATA_16_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"/>
                         </a:ext>
                       </a:extLst>
                     </pic:cNvPicPr>
@@ -452,13 +452,119 @@
                       <a:picLocks noChangeAspect="1"/>
                       <a:extLst>
                         <a:ext uri="smNativeData">
-                          <sm:smNativeData xmlns:sm="smNativeData" val="SMDATA_16_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"/>
+                          <sm:smNativeData xmlns:sm="smNativeData" val="SMDATA_16_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"/>
                         </a:ext>
                       </a:extLst>
                     </pic:cNvPicPr>
                   </pic:nvPicPr>
                   <pic:blipFill>
                     <a:blip r:embed="rId15"/>
+                    <a:stretch>
+                      <a:fillRect/>
+                    </a:stretch>
+                  </pic:blipFill>
+                  <pic:spPr>
+                    <a:xfrm>
+                      <a:off x="0" y="0"/>
+                      <a:ext cx="5941695" cy="3342005"/>
+                    </a:xfrm>
+                    <a:prstGeom prst="rect">
+                      <a:avLst/>
+                    </a:prstGeom>
+                    <a:noFill/>
+                    <a:ln w="12700">
+                      <a:noFill/>
+                    </a:ln>
+                  </pic:spPr>
+                </pic:pic>
+              </a:graphicData>
+            </a:graphic>
+          </wp:inline>
+        </w:drawing>
+      </w:r>
+      <w:r/>
+    </w:p>
+    <w:p>
+      <w:r>
+        <w:rPr>
+          <w:noProof/>
+        </w:rPr>
+        <w:drawing>
+          <wp:inline distT="89535" distB="89535" distL="89535" distR="89535">
+            <wp:extent cx="5941695" cy="3342005"/>
+            <wp:effectExtent l="0" t="0" r="0" b="0"/>
+            <wp:docPr id="10" name="Imagem10"/>
+            <wp:cNvGraphicFramePr>
+              <a:graphicFrameLocks xmlns:a="http://schemas.openxmlformats.org/drawingml/2006/main" noChangeAspect="1"/>
+            </wp:cNvGraphicFramePr>
+            <a:graphic xmlns:a="http://schemas.openxmlformats.org/drawingml/2006/main">
+              <a:graphicData uri="http://schemas.openxmlformats.org/drawingml/2006/picture">
+                <pic:pic xmlns:pic="http://schemas.openxmlformats.org/drawingml/2006/picture">
+                  <pic:nvPicPr>
+                    <pic:cNvPr id="10" name="Imagem10"/>
+                    <pic:cNvPicPr>
+                      <a:picLocks noChangeAspect="1"/>
+                      <a:extLst>
+                        <a:ext uri="smNativeData">
+                          <sm:smNativeData xmlns:sm="smNativeData" val="SMDATA_16_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"/>
+                        </a:ext>
+                      </a:extLst>
+                    </pic:cNvPicPr>
+                  </pic:nvPicPr>
+                  <pic:blipFill>
+                    <a:blip r:embed="rId16"/>
+                    <a:stretch>
+                      <a:fillRect/>
+                    </a:stretch>
+                  </pic:blipFill>
+                  <pic:spPr>
+                    <a:xfrm>
+                      <a:off x="0" y="0"/>
+                      <a:ext cx="5941695" cy="3342005"/>
+                    </a:xfrm>
+                    <a:prstGeom prst="rect">
+                      <a:avLst/>
+                    </a:prstGeom>
+                    <a:noFill/>
+                    <a:ln w="12700">
+                      <a:noFill/>
+                    </a:ln>
+                  </pic:spPr>
+                </pic:pic>
+              </a:graphicData>
+            </a:graphic>
+          </wp:inline>
+        </w:drawing>
+      </w:r>
+      <w:r/>
+      <w:r>
+        <w:rPr>
+          <w:noProof/>
+        </w:rPr>
+        <w:drawing>
+          <wp:inline distT="89535" distB="89535" distL="89535" distR="89535">
+            <wp:extent cx="5941695" cy="3342005"/>
+            <wp:effectExtent l="0" t="0" r="0" b="0"/>
+            <wp:docPr id="11" name="Imagem11"/>
+            <wp:cNvGraphicFramePr>
+              <a:graphicFrameLocks xmlns:a="http://schemas.openxmlformats.org/drawingml/2006/main" noChangeAspect="1"/>
+            </wp:cNvGraphicFramePr>
+            <a:graphic xmlns:a="http://schemas.openxmlformats.org/drawingml/2006/main">
+              <a:graphicData uri="http://schemas.openxmlformats.org/drawingml/2006/picture">
+                <pic:pic xmlns:pic="http://schemas.openxmlformats.org/drawingml/2006/picture">
+                  <pic:nvPicPr>
+                    <pic:cNvPr id="11" name="Imagem11"/>
+                    <pic:cNvPicPr>
+                      <a:picLocks noChangeAspect="1"/>
+                      <a:extLst>
+                        <a:ext uri="smNativeData">
+                          <sm:smNativeData xmlns:sm="smNativeData" val="SMDATA_16_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"/>
+                        </a:ext>
+                      </a:extLst>
+                    </pic:cNvPicPr>
+                  </pic:nvPicPr>
+                  <pic:blipFill>
+                    <a:blip r:embed="rId17"/>
                     <a:stretch>
                       <a:fillRect/>
                     </a:stretch>

</xml_diff>